<commit_message>
Now it sends mail
</commit_message>
<xml_diff>
--- a/format/invitation.docx
+++ b/format/invitation.docx
@@ -81,10 +81,7 @@
         <w:jc w:val="both"/>
       </w:pPr>
       <w:r>
-        <w:t>Le reiteramos nuestro i</w:t>
-      </w:r>
-      <w:r>
-        <w:t>nterés en crecer como comunidad siempre de la mano de personas con alta experiencia profesional, académica y valores.</w:t>
+        <w:t>Le reiteramos nuestro interés en crecer como comunidad siempre de la mano de personas con alta experiencia profesional, académica y valores.</w:t>
       </w:r>
     </w:p>
     <w:p>
@@ -126,10 +123,7 @@
       </w:r>
       <w:proofErr w:type="spellEnd"/>
       <w:r>
-        <w:t xml:space="preserve">) y exponga </w:t>
-      </w:r>
-      <w:r>
-        <w:t>un tema de su pleno dominio, además de que asista y se integre a la comunidad a las fechas mostradas. Las actividades se dirigen por y para estudiantes universitarias que conforman la comunidad del capítulo Tuxtla.</w:t>
+        <w:t>) y exponga un tema de su pleno dominio, además de que asista y se integre a la comunidad a las fechas mostradas. Las actividades se dirigen por y para estudiantes universitarias que conforman la comunidad del capítulo Tuxtla.</w:t>
       </w:r>
     </w:p>
     <w:p>
@@ -200,7 +194,10 @@
         <w:jc w:val="both"/>
       </w:pPr>
       <w:r>
-        <w:t>Fecha 1</w:t>
+        <w:t>Fecha</w:t>
+      </w:r>
+      <w:r>
+        <w:t>1</w:t>
       </w:r>
     </w:p>
     <w:p>
@@ -220,7 +217,10 @@
         <w:br/>
       </w:r>
       <w:r>
-        <w:t>Fecha 2</w:t>
+        <w:t>Fecha</w:t>
+      </w:r>
+      <w:r>
+        <w:t>2</w:t>
       </w:r>
     </w:p>
     <w:p>
@@ -231,7 +231,7 @@
         <w:jc w:val="both"/>
       </w:pPr>
       <w:r>
-        <w:t>Fecha 3</w:t>
+        <w:t>Fecha3</w:t>
       </w:r>
     </w:p>
     <w:p>
@@ -242,7 +242,12 @@
         <w:jc w:val="both"/>
       </w:pPr>
       <w:r>
-        <w:t>Fecha 4</w:t>
+        <w:t>Fecha</w:t>
+      </w:r>
+      <w:bookmarkStart w:id="0" w:name="_GoBack"/>
+      <w:bookmarkEnd w:id="0"/>
+      <w:r>
+        <w:t>4</w:t>
       </w:r>
     </w:p>
     <w:p>
@@ -271,8 +276,6 @@
         <w:ind w:firstLine="720"/>
         <w:jc w:val="both"/>
       </w:pPr>
-      <w:bookmarkStart w:id="0" w:name="_GoBack"/>
-      <w:bookmarkEnd w:id="0"/>
     </w:p>
     <w:p>
       <w:pPr>
@@ -335,13 +338,7 @@
         <w:rPr>
           <w:u w:val="single"/>
         </w:rPr>
-        <w:t>confi</w:t>
-      </w:r>
-      <w:r>
-        <w:rPr>
-          <w:u w:val="single"/>
-        </w:rPr>
-        <w:t xml:space="preserve">rme lo más pronto posible </w:t>
+        <w:t xml:space="preserve">confirme lo más pronto posible </w:t>
       </w:r>
       <w:r>
         <w:t xml:space="preserve">a </w:t>

</xml_diff>